<commit_message>
Updating my branch to master
</commit_message>
<xml_diff>
--- a/Documentation/The Looking Glass Tasks - Phase 2.docx
+++ b/Documentation/The Looking Glass Tasks - Phase 2.docx
@@ -129,15 +129,282 @@
             <w:r>
               <w:t>.</w:t>
             </w:r>
+          </w:p>
+        </w:tc>
+        <w:tc>
+          <w:tcPr>
+            <w:tcW w:w="1255" w:type="dxa"/>
+          </w:tcPr>
+          <w:p>
+            <w:r>
+              <w:t>Conner</w:t>
+            </w:r>
+          </w:p>
+        </w:tc>
+      </w:tr>
+      <w:tr>
+        <w:tc>
+          <w:tcPr>
+            <w:tcW w:w="2425" w:type="dxa"/>
+          </w:tcPr>
+          <w:p>
+            <w:r>
+              <w:t>Describe the “Membership Levels”</w:t>
+            </w:r>
+          </w:p>
+        </w:tc>
+        <w:tc>
+          <w:tcPr>
+            <w:tcW w:w="5670" w:type="dxa"/>
+          </w:tcPr>
+          <w:p>
+            <w:r>
+              <w:t>We can probably do without the "Learn More" button. Just put the text in the box.</w:t>
+            </w:r>
+          </w:p>
+        </w:tc>
+        <w:tc>
+          <w:tcPr>
+            <w:tcW w:w="1255" w:type="dxa"/>
+          </w:tcPr>
+          <w:p>
+            <w:r>
+              <w:t>Tim</w:t>
+            </w:r>
+          </w:p>
+        </w:tc>
+      </w:tr>
+      <w:tr>
+        <w:tc>
+          <w:tcPr>
+            <w:tcW w:w="2425" w:type="dxa"/>
+          </w:tcPr>
+          <w:p>
+            <w:r>
+              <w:t>Create “Popular Photos” page.</w:t>
+            </w:r>
+          </w:p>
+        </w:tc>
+        <w:tc>
+          <w:tcPr>
+            <w:tcW w:w="5670" w:type="dxa"/>
+          </w:tcPr>
+          <w:p>
+            <w:r>
+              <w:t xml:space="preserve">Create </w:t>
+            </w:r>
+            <w:r>
+              <w:t>a template page with placeholders for</w:t>
+            </w:r>
+            <w:r>
+              <w:t xml:space="preserve"> let’s</w:t>
+            </w:r>
+            <w:r>
+              <w:t xml:space="preserve"> say the top 10 photos</w:t>
+            </w:r>
+            <w:r>
+              <w:t xml:space="preserve"> </w:t>
+            </w:r>
+            <w:r>
+              <w:t>based on their rating.</w:t>
+            </w:r>
+          </w:p>
+        </w:tc>
+        <w:tc>
+          <w:tcPr>
+            <w:tcW w:w="1255" w:type="dxa"/>
+          </w:tcPr>
+          <w:p>
+            <w:r>
+              <w:t>Conner</w:t>
+            </w:r>
+          </w:p>
+        </w:tc>
+      </w:tr>
+      <w:tr>
+        <w:tc>
+          <w:tcPr>
+            <w:tcW w:w="2425" w:type="dxa"/>
+          </w:tcPr>
+          <w:p>
+            <w:r>
+              <w:t xml:space="preserve">Create </w:t>
+            </w:r>
+            <w:r>
+              <w:t xml:space="preserve">a </w:t>
+            </w:r>
+            <w:r>
+              <w:t>“M</w:t>
+            </w:r>
+            <w:r>
+              <w:t xml:space="preserve">ission </w:t>
+            </w:r>
+            <w:r>
+              <w:t>S</w:t>
+            </w:r>
+            <w:r>
+              <w:t>tatement</w:t>
+            </w:r>
+            <w:r>
+              <w:t>”</w:t>
+            </w:r>
+            <w:r>
+              <w:t xml:space="preserve"> page.</w:t>
+            </w:r>
+          </w:p>
+        </w:tc>
+        <w:tc>
+          <w:tcPr>
+            <w:tcW w:w="5670" w:type="dxa"/>
+          </w:tcPr>
+          <w:p>
+            <w:r>
+              <w:t>Put Tim’s text on the page, and maybe a picture of some sort, or a logo for the looking glass would be even better.</w:t>
+            </w:r>
+          </w:p>
+        </w:tc>
+        <w:tc>
+          <w:tcPr>
+            <w:tcW w:w="1255" w:type="dxa"/>
+          </w:tcPr>
+          <w:p>
+            <w:r>
+              <w:t>Tim</w:t>
+            </w:r>
+          </w:p>
+        </w:tc>
+      </w:tr>
+      <w:tr>
+        <w:tc>
+          <w:tcPr>
+            <w:tcW w:w="2425" w:type="dxa"/>
+          </w:tcPr>
+          <w:p>
+            <w:r>
+              <w:t>Set up login / register new user functionality.</w:t>
+            </w:r>
+          </w:p>
+        </w:tc>
+        <w:tc>
+          <w:tcPr>
+            <w:tcW w:w="5670" w:type="dxa"/>
+          </w:tcPr>
+          <w:p>
+            <w:r>
+              <w:t>This will be done in Flask.</w:t>
+            </w:r>
+          </w:p>
+        </w:tc>
+        <w:tc>
+          <w:tcPr>
+            <w:tcW w:w="1255" w:type="dxa"/>
+          </w:tcPr>
+          <w:p>
+            <w:r>
+              <w:t>Dennis</w:t>
+            </w:r>
+          </w:p>
+        </w:tc>
+      </w:tr>
+      <w:tr>
+        <w:tc>
+          <w:tcPr>
+            <w:tcW w:w="2425" w:type="dxa"/>
+          </w:tcPr>
+          <w:p>
+            <w:r>
+              <w:t>Protect pages from unauthorized access.</w:t>
+            </w:r>
+          </w:p>
+        </w:tc>
+        <w:tc>
+          <w:tcPr>
+            <w:tcW w:w="5670" w:type="dxa"/>
+          </w:tcPr>
+          <w:p>
+            <w:r>
+              <w:t>This is also done in Flask with database access. Use sessions, hashed passwords, etc.</w:t>
+            </w:r>
+          </w:p>
+        </w:tc>
+        <w:tc>
+          <w:tcPr>
+            <w:tcW w:w="1255" w:type="dxa"/>
+          </w:tcPr>
+          <w:p>
+            <w:r>
+              <w:t>Paul</w:t>
+            </w:r>
+          </w:p>
+        </w:tc>
+      </w:tr>
+      <w:tr>
+        <w:tc>
+          <w:tcPr>
+            <w:tcW w:w="2425" w:type="dxa"/>
+          </w:tcPr>
+          <w:p>
+            <w:r>
+              <w:t>Set up photo upload functionality.</w:t>
+            </w:r>
+          </w:p>
+        </w:tc>
+        <w:tc>
+          <w:tcPr>
+            <w:tcW w:w="5670" w:type="dxa"/>
+          </w:tcPr>
+          <w:p>
+            <w:r>
+              <w:t>Decide how and where these photos will be stored and retrieved.</w:t>
+            </w:r>
+          </w:p>
+        </w:tc>
+        <w:tc>
+          <w:tcPr>
+            <w:tcW w:w="1255" w:type="dxa"/>
+          </w:tcPr>
+          <w:p>
+            <w:r>
+              <w:t>Dennis</w:t>
+            </w:r>
+          </w:p>
+        </w:tc>
+      </w:tr>
+      <w:tr>
+        <w:tc>
+          <w:tcPr>
+            <w:tcW w:w="2425" w:type="dxa"/>
+          </w:tcPr>
+          <w:p>
+            <w:r>
+              <w:t>Add Download photo functionality to each photo.</w:t>
+            </w:r>
+          </w:p>
+        </w:tc>
+        <w:tc>
+          <w:tcPr>
+            <w:tcW w:w="5670" w:type="dxa"/>
+          </w:tcPr>
+          <w:p>
+            <w:r>
+              <w:t>This will be a button that only shows up when the user is logged in, and will check if they have reached their download cap.</w:t>
+            </w:r>
+          </w:p>
+        </w:tc>
+        <w:tc>
+          <w:tcPr>
+            <w:tcW w:w="1255" w:type="dxa"/>
+          </w:tcPr>
+          <w:p>
+            <w:r>
+              <w:t>P</w:t>
+            </w:r>
             <w:bookmarkStart w:id="0" w:name="_GoBack"/>
             <w:bookmarkEnd w:id="0"/>
-          </w:p>
-        </w:tc>
-        <w:tc>
-          <w:tcPr>
-            <w:tcW w:w="1255" w:type="dxa"/>
-          </w:tcPr>
-          <w:p/>
+            <w:r>
+              <w:t>aul</w:t>
+            </w:r>
+          </w:p>
         </w:tc>
       </w:tr>
       <w:tr>
@@ -147,7 +414,7 @@
           </w:tcPr>
           <w:p>
             <w:r>
-              <w:t>Describe the “Membership Levels”</w:t>
+              <w:t>Create a “Private” photo page</w:t>
             </w:r>
           </w:p>
         </w:tc>
@@ -157,7 +424,7 @@
           </w:tcPr>
           <w:p>
             <w:r>
-              <w:t>We can probably do without the "Learn More" button. Just put the text in the box.</w:t>
+              <w:t>This should be similar in layout to the “Popular Photos” page but will not be searchable. It should also have an upload photo button and will only have placeholders for the images and the information about them.</w:t>
             </w:r>
           </w:p>
         </w:tc>
@@ -165,7 +432,11 @@
           <w:tcPr>
             <w:tcW w:w="1255" w:type="dxa"/>
           </w:tcPr>
-          <w:p/>
+          <w:p>
+            <w:r>
+              <w:t>Conner</w:t>
+            </w:r>
+          </w:p>
         </w:tc>
       </w:tr>
       <w:tr>
@@ -175,7 +446,7 @@
           </w:tcPr>
           <w:p>
             <w:r>
-              <w:t>Create “Popular Photos” page.</w:t>
+              <w:t>Set up rating system.</w:t>
             </w:r>
           </w:p>
         </w:tc>
@@ -185,22 +456,13 @@
           </w:tcPr>
           <w:p>
             <w:r>
-              <w:t xml:space="preserve">Create </w:t>
-            </w:r>
-            <w:r>
-              <w:t>a template page with placeholders for</w:t>
-            </w:r>
-            <w:r>
-              <w:t xml:space="preserve"> let’s</w:t>
-            </w:r>
-            <w:r>
-              <w:t xml:space="preserve"> say the top 10 photos</w:t>
-            </w:r>
-            <w:r>
-              <w:t xml:space="preserve"> </w:t>
-            </w:r>
-            <w:r>
-              <w:t>based on their rating.</w:t>
+              <w:t>Each user can only vote once for each image. (</w:t>
+            </w:r>
+            <w:r>
+              <w:t>Use d</w:t>
+            </w:r>
+            <w:r>
+              <w:t>atabase constraint)</w:t>
             </w:r>
           </w:p>
         </w:tc>
@@ -208,7 +470,11 @@
           <w:tcPr>
             <w:tcW w:w="1255" w:type="dxa"/>
           </w:tcPr>
-          <w:p/>
+          <w:p>
+            <w:r>
+              <w:t>Joshua</w:t>
+            </w:r>
+          </w:p>
         </w:tc>
       </w:tr>
       <w:tr>
@@ -218,28 +484,7 @@
           </w:tcPr>
           <w:p>
             <w:r>
-              <w:t xml:space="preserve">Create </w:t>
-            </w:r>
-            <w:r>
-              <w:t xml:space="preserve">a </w:t>
-            </w:r>
-            <w:r>
-              <w:t>“M</w:t>
-            </w:r>
-            <w:r>
-              <w:t xml:space="preserve">ission </w:t>
-            </w:r>
-            <w:r>
-              <w:t>S</w:t>
-            </w:r>
-            <w:r>
-              <w:t>tatement</w:t>
-            </w:r>
-            <w:r>
-              <w:t>”</w:t>
-            </w:r>
-            <w:r>
-              <w:t xml:space="preserve"> page.</w:t>
+              <w:t>Set up comment system.</w:t>
             </w:r>
           </w:p>
         </w:tc>
@@ -249,7 +494,10 @@
           </w:tcPr>
           <w:p>
             <w:r>
-              <w:t>Put Tim’s text on the page, and maybe a picture of some sort, or a logo for the looking glass would be even better.</w:t>
+              <w:t xml:space="preserve">Figure out how to implement it and display it nicely. (Database is already set up for it, but we need to add functionality </w:t>
+            </w:r>
+            <w:r>
+              <w:t>to the photo page (the page that shows one image with the information about it)</w:t>
             </w:r>
           </w:p>
         </w:tc>
@@ -257,216 +505,24 @@
           <w:tcPr>
             <w:tcW w:w="1255" w:type="dxa"/>
           </w:tcPr>
-          <w:p/>
-        </w:tc>
-      </w:tr>
-      <w:tr>
-        <w:tc>
-          <w:tcPr>
-            <w:tcW w:w="2425" w:type="dxa"/>
-          </w:tcPr>
-          <w:p>
-            <w:r>
-              <w:t>Set up login / register new user functionality.</w:t>
-            </w:r>
-          </w:p>
-        </w:tc>
-        <w:tc>
-          <w:tcPr>
-            <w:tcW w:w="5670" w:type="dxa"/>
-          </w:tcPr>
-          <w:p>
-            <w:r>
-              <w:t>This will be done in Flask.</w:t>
-            </w:r>
-          </w:p>
-        </w:tc>
-        <w:tc>
-          <w:tcPr>
-            <w:tcW w:w="1255" w:type="dxa"/>
-          </w:tcPr>
-          <w:p/>
-        </w:tc>
-      </w:tr>
-      <w:tr>
-        <w:tc>
-          <w:tcPr>
-            <w:tcW w:w="2425" w:type="dxa"/>
-          </w:tcPr>
-          <w:p>
-            <w:r>
-              <w:t>Protect pages from unauthorized access.</w:t>
-            </w:r>
-          </w:p>
-        </w:tc>
-        <w:tc>
-          <w:tcPr>
-            <w:tcW w:w="5670" w:type="dxa"/>
-          </w:tcPr>
-          <w:p>
-            <w:r>
-              <w:t>This is also done in Flask with database access. Use sessions, hashed passwords, etc.</w:t>
-            </w:r>
-          </w:p>
-        </w:tc>
-        <w:tc>
-          <w:tcPr>
-            <w:tcW w:w="1255" w:type="dxa"/>
-          </w:tcPr>
-          <w:p/>
-        </w:tc>
-      </w:tr>
-      <w:tr>
-        <w:tc>
-          <w:tcPr>
-            <w:tcW w:w="2425" w:type="dxa"/>
-          </w:tcPr>
-          <w:p>
-            <w:r>
-              <w:t>Set up photo upload functionality.</w:t>
-            </w:r>
-          </w:p>
-        </w:tc>
-        <w:tc>
-          <w:tcPr>
-            <w:tcW w:w="5670" w:type="dxa"/>
-          </w:tcPr>
-          <w:p>
-            <w:r>
-              <w:t>Decide how and where these photos will be stored and retrieved.</w:t>
-            </w:r>
-          </w:p>
-        </w:tc>
-        <w:tc>
-          <w:tcPr>
-            <w:tcW w:w="1255" w:type="dxa"/>
-          </w:tcPr>
-          <w:p/>
-        </w:tc>
-      </w:tr>
-      <w:tr>
-        <w:tc>
-          <w:tcPr>
-            <w:tcW w:w="2425" w:type="dxa"/>
-          </w:tcPr>
-          <w:p>
-            <w:r>
-              <w:t>Add Download photo functionality to each photo.</w:t>
-            </w:r>
-          </w:p>
-        </w:tc>
-        <w:tc>
-          <w:tcPr>
-            <w:tcW w:w="5670" w:type="dxa"/>
-          </w:tcPr>
-          <w:p>
-            <w:r>
-              <w:t>This will be a button that only shows up when the user is logged in, and will check if they have reached their download cap.</w:t>
-            </w:r>
-          </w:p>
-        </w:tc>
-        <w:tc>
-          <w:tcPr>
-            <w:tcW w:w="1255" w:type="dxa"/>
-          </w:tcPr>
-          <w:p/>
-        </w:tc>
-      </w:tr>
-      <w:tr>
-        <w:tc>
-          <w:tcPr>
-            <w:tcW w:w="2425" w:type="dxa"/>
-          </w:tcPr>
-          <w:p>
-            <w:r>
-              <w:t>Create a “Private” photo page</w:t>
-            </w:r>
-          </w:p>
-        </w:tc>
-        <w:tc>
-          <w:tcPr>
-            <w:tcW w:w="5670" w:type="dxa"/>
-          </w:tcPr>
-          <w:p>
-            <w:r>
-              <w:t>This should be similar in layout to the “Popular Photos” page but will not be searchable. It should also have an upload photo button and will only have placeholders for the images and the information about them.</w:t>
-            </w:r>
-          </w:p>
-        </w:tc>
-        <w:tc>
-          <w:tcPr>
-            <w:tcW w:w="1255" w:type="dxa"/>
-          </w:tcPr>
-          <w:p/>
-        </w:tc>
-      </w:tr>
-      <w:tr>
-        <w:tc>
-          <w:tcPr>
-            <w:tcW w:w="2425" w:type="dxa"/>
-          </w:tcPr>
-          <w:p>
-            <w:r>
-              <w:t>Set up rating system.</w:t>
-            </w:r>
-          </w:p>
-        </w:tc>
-        <w:tc>
-          <w:tcPr>
-            <w:tcW w:w="5670" w:type="dxa"/>
-          </w:tcPr>
-          <w:p>
-            <w:r>
-              <w:t>Each user can only vote once for each image. (</w:t>
-            </w:r>
-            <w:r>
-              <w:t>Use d</w:t>
-            </w:r>
-            <w:r>
-              <w:t>atabase constraint)</w:t>
-            </w:r>
-          </w:p>
-        </w:tc>
-        <w:tc>
-          <w:tcPr>
-            <w:tcW w:w="1255" w:type="dxa"/>
-          </w:tcPr>
-          <w:p/>
-        </w:tc>
-      </w:tr>
-      <w:tr>
-        <w:tc>
-          <w:tcPr>
-            <w:tcW w:w="2425" w:type="dxa"/>
-          </w:tcPr>
-          <w:p>
-            <w:r>
-              <w:t>Set up comment system.</w:t>
-            </w:r>
-          </w:p>
-        </w:tc>
-        <w:tc>
-          <w:tcPr>
-            <w:tcW w:w="5670" w:type="dxa"/>
-          </w:tcPr>
-          <w:p>
-            <w:r>
-              <w:t xml:space="preserve">Figure out how to implement it and display it nicely. (Database is already set up for it, but we need to add functionality </w:t>
-            </w:r>
-            <w:r>
-              <w:t>to the photo page (the page that shows one image with the information about it)</w:t>
-            </w:r>
-          </w:p>
-        </w:tc>
-        <w:tc>
-          <w:tcPr>
-            <w:tcW w:w="1255" w:type="dxa"/>
-          </w:tcPr>
-          <w:p/>
+          <w:p>
+            <w:r>
+              <w:t>Joshua</w:t>
+            </w:r>
+          </w:p>
         </w:tc>
       </w:tr>
     </w:tbl>
     <w:p/>
+    <w:p>
+      <w:r>
+        <w:t>Single Photo Page – Add a comment box and button below the photo description</w:t>
+      </w:r>
+      <w:r>
+        <w:tab/>
+        <w:t>Conner</w:t>
+      </w:r>
+    </w:p>
     <w:sectPr>
       <w:pgSz w:w="12240" w:h="15840"/>
       <w:pgMar w:top="1440" w:right="1440" w:bottom="1440" w:left="1440" w:header="720" w:footer="720" w:gutter="0"/>

</xml_diff>